<commit_message>
boton del docx principal
boton principal
</commit_message>
<xml_diff>
--- a/GRUPO01_PARCIAL1/PARCIAL-1_G01_2021_XPATH_XSLT_XSD.docx
+++ b/GRUPO01_PARCIAL1/PARCIAL-1_G01_2021_XPATH_XSLT_XSD.docx
@@ -1,6 +1,6 @@
 
 <file path=word/document.xml><?xml version="1.0" encoding="utf-8"?>
-<w:document xmlns:wpc="http://schemas.microsoft.com/office/word/2010/wordprocessingCanvas" xmlns:cx="http://schemas.microsoft.com/office/drawing/2014/chartex" xmlns:cx1="http://schemas.microsoft.com/office/drawing/2015/9/8/chartex" xmlns:cx2="http://schemas.microsoft.com/office/drawing/2015/10/21/chartex" xmlns:cx3="http://schemas.microsoft.com/office/drawing/2016/5/9/chartex" xmlns:cx4="http://schemas.microsoft.com/office/drawing/2016/5/10/chartex" xmlns:cx5="http://schemas.microsoft.com/office/drawing/2016/5/11/chartex" xmlns:cx6="http://schemas.microsoft.com/office/drawing/2016/5/12/chartex" xmlns:cx7="http://schemas.microsoft.com/office/drawing/2016/5/13/chartex" xmlns:cx8="http://schemas.microsoft.com/office/drawing/2016/5/14/chartex" xmlns:mc="http://schemas.openxmlformats.org/markup-compatibility/2006" xmlns:aink="http://schemas.microsoft.com/office/drawing/2016/ink" xmlns:am3d="http://schemas.microsoft.com/office/drawing/2017/model3d" xmlns:o="urn:schemas-microsoft-com:office:office" xmlns:r="http://schemas.openxmlformats.org/officeDocument/2006/relationships" xmlns:m="http://schemas.openxmlformats.org/officeDocument/2006/math" xmlns:v="urn:schemas-microsoft-com:vml" xmlns:wp14="http://schemas.microsoft.com/office/word/2010/wordprocessingDrawing" xmlns:wp="http://schemas.openxmlformats.org/drawingml/2006/wordprocessingDrawing" xmlns:w10="urn:schemas-microsoft-com:office:word" xmlns:w="http://schemas.openxmlformats.org/wordprocessingml/2006/main" xmlns:w14="http://schemas.microsoft.com/office/word/2010/wordml" xmlns:w15="http://schemas.microsoft.com/office/word/2012/wordml" xmlns:w16cex="http://schemas.microsoft.com/office/word/2018/wordml/cex" xmlns:w16cid="http://schemas.microsoft.com/office/word/2016/wordml/cid" xmlns:w16="http://schemas.microsoft.com/office/word/2018/wordml" xmlns:w16se="http://schemas.microsoft.com/office/word/2015/wordml/symex" xmlns:wpg="http://schemas.microsoft.com/office/word/2010/wordprocessingGroup" xmlns:wpi="http://schemas.microsoft.com/office/word/2010/wordprocessingInk" xmlns:wne="http://schemas.microsoft.com/office/word/2006/wordml" xmlns:wps="http://schemas.microsoft.com/office/word/2010/wordprocessingShape" mc:Ignorable="w14 w15 w16se w16cid w16 w16cex wp14">
+<w:document xmlns:wpc="http://schemas.microsoft.com/office/word/2010/wordprocessingCanvas" xmlns:cx="http://schemas.microsoft.com/office/drawing/2014/chartex" xmlns:mc="http://schemas.openxmlformats.org/markup-compatibility/2006" xmlns:o="urn:schemas-microsoft-com:office:office" xmlns:r="http://schemas.openxmlformats.org/officeDocument/2006/relationships" xmlns:m="http://schemas.openxmlformats.org/officeDocument/2006/math" xmlns:v="urn:schemas-microsoft-com:vml" xmlns:wp14="http://schemas.microsoft.com/office/word/2010/wordprocessingDrawing" xmlns:wp="http://schemas.openxmlformats.org/drawingml/2006/wordprocessingDrawing" xmlns:w10="urn:schemas-microsoft-com:office:word" xmlns:w="http://schemas.openxmlformats.org/wordprocessingml/2006/main" xmlns:w14="http://schemas.microsoft.com/office/word/2010/wordml" xmlns:w15="http://schemas.microsoft.com/office/word/2012/wordml" xmlns:w16se="http://schemas.microsoft.com/office/word/2015/wordml/symex" xmlns:wpg="http://schemas.microsoft.com/office/word/2010/wordprocessingGroup" xmlns:wpi="http://schemas.microsoft.com/office/word/2010/wordprocessingInk" xmlns:wne="http://schemas.microsoft.com/office/word/2006/wordml" xmlns:wps="http://schemas.microsoft.com/office/word/2010/wordprocessingShape" mc:Ignorable="w14 w15 w16se wp14">
   <w:body>
     <w:p>
       <w:pPr>
@@ -238,24 +238,6 @@
     </w:p>
     <w:p>
       <w:pPr>
-        <w:rPr>
-          <w:rFonts w:ascii="Arial" w:eastAsia="Arial" w:hAnsi="Arial" w:cs="Arial"/>
-          <w:sz w:val="24"/>
-          <w:szCs w:val="24"/>
-        </w:rPr>
-      </w:pPr>
-    </w:p>
-    <w:p>
-      <w:pPr>
-        <w:rPr>
-          <w:rFonts w:ascii="Arial" w:eastAsia="Arial" w:hAnsi="Arial" w:cs="Arial"/>
-          <w:sz w:val="24"/>
-          <w:szCs w:val="24"/>
-        </w:rPr>
-      </w:pPr>
-    </w:p>
-    <w:p>
-      <w:pPr>
         <w:jc w:val="center"/>
         <w:rPr>
           <w:rFonts w:ascii="Arial" w:eastAsia="Arial" w:hAnsi="Arial" w:cs="Arial"/>
@@ -329,24 +311,8 @@
           <w:szCs w:val="24"/>
         </w:rPr>
       </w:pPr>
-    </w:p>
-    <w:p>
-      <w:pPr>
-        <w:rPr>
-          <w:rFonts w:ascii="Arial" w:eastAsia="Arial" w:hAnsi="Arial" w:cs="Arial"/>
-          <w:sz w:val="24"/>
-          <w:szCs w:val="24"/>
-        </w:rPr>
-      </w:pPr>
-    </w:p>
-    <w:p>
-      <w:pPr>
-        <w:rPr>
-          <w:rFonts w:ascii="Arial" w:eastAsia="Arial" w:hAnsi="Arial" w:cs="Arial"/>
-          <w:sz w:val="24"/>
-          <w:szCs w:val="24"/>
-        </w:rPr>
-      </w:pPr>
+      <w:bookmarkStart w:id="0" w:name="_GoBack"/>
+      <w:bookmarkEnd w:id="0"/>
     </w:p>
     <w:p>
       <w:pPr>
@@ -511,6 +477,15 @@
         </w:rPr>
         <w:t>:</w:t>
       </w:r>
+    </w:p>
+    <w:p>
+      <w:pPr>
+        <w:rPr>
+          <w:rFonts w:ascii="Arial" w:eastAsia="Arial" w:hAnsi="Arial" w:cs="Arial"/>
+          <w:sz w:val="24"/>
+          <w:szCs w:val="24"/>
+        </w:rPr>
+      </w:pPr>
     </w:p>
     <w:tbl>
       <w:tblPr>
@@ -633,7 +608,7 @@
                 <w:sz w:val="24"/>
                 <w:szCs w:val="24"/>
               </w:rPr>
-              <w:t>CD17008</w:t>
+              <w:t>FB17006</w:t>
             </w:r>
           </w:p>
         </w:tc>
@@ -657,7 +632,7 @@
                 <w:sz w:val="24"/>
                 <w:szCs w:val="24"/>
               </w:rPr>
-              <w:t>CHICAS DUARTE</w:t>
+              <w:t>FLORES BARAHONA</w:t>
             </w:r>
           </w:p>
         </w:tc>
@@ -681,7 +656,7 @@
                 <w:sz w:val="24"/>
                 <w:szCs w:val="24"/>
               </w:rPr>
-              <w:t>HERBERT DANIEL</w:t>
+              <w:t>LEONARDO ANTONIO</w:t>
             </w:r>
           </w:p>
         </w:tc>
@@ -715,7 +690,7 @@
                 <w:sz w:val="24"/>
                 <w:szCs w:val="24"/>
               </w:rPr>
-              <w:t>FB17006</w:t>
+              <w:t>FM16025</w:t>
             </w:r>
           </w:p>
         </w:tc>
@@ -739,7 +714,7 @@
                 <w:sz w:val="24"/>
                 <w:szCs w:val="24"/>
               </w:rPr>
-              <w:t>FLORES BARAHONA</w:t>
+              <w:t>FLORES MARIONA</w:t>
             </w:r>
           </w:p>
         </w:tc>
@@ -763,7 +738,7 @@
                 <w:sz w:val="24"/>
                 <w:szCs w:val="24"/>
               </w:rPr>
-              <w:t>LEONARDO ANTONIO</w:t>
+              <w:t>JOSÉ RAMÓN</w:t>
             </w:r>
           </w:p>
         </w:tc>
@@ -786,6 +761,7 @@
                 <w:rFonts w:ascii="Arial" w:eastAsia="Arial" w:hAnsi="Arial" w:cs="Arial"/>
                 <w:b w:val="0"/>
                 <w:bCs w:val="0"/>
+                <w:color w:val="0070C0"/>
                 <w:sz w:val="24"/>
                 <w:szCs w:val="24"/>
               </w:rPr>
@@ -795,10 +771,11 @@
                 <w:rFonts w:ascii="Arial" w:eastAsia="Arial" w:hAnsi="Arial" w:cs="Arial"/>
                 <w:b w:val="0"/>
                 <w:bCs w:val="0"/>
-                <w:sz w:val="24"/>
-                <w:szCs w:val="24"/>
-              </w:rPr>
-              <w:t>FM16025</w:t>
+                <w:color w:val="0070C0"/>
+                <w:sz w:val="24"/>
+                <w:szCs w:val="24"/>
+              </w:rPr>
+              <w:t>MM18226</w:t>
             </w:r>
           </w:p>
         </w:tc>
@@ -812,6 +789,7 @@
               <w:cnfStyle w:val="000000100000" w:firstRow="0" w:lastRow="0" w:firstColumn="0" w:lastColumn="0" w:oddVBand="0" w:evenVBand="0" w:oddHBand="1" w:evenHBand="0" w:firstRowFirstColumn="0" w:firstRowLastColumn="0" w:lastRowFirstColumn="0" w:lastRowLastColumn="0"/>
               <w:rPr>
                 <w:rFonts w:ascii="Arial" w:eastAsia="Arial" w:hAnsi="Arial" w:cs="Arial"/>
+                <w:color w:val="0070C0"/>
                 <w:sz w:val="24"/>
                 <w:szCs w:val="24"/>
               </w:rPr>
@@ -819,10 +797,11 @@
             <w:r>
               <w:rPr>
                 <w:rFonts w:ascii="Arial" w:hAnsi="Arial" w:cs="Arial"/>
-                <w:sz w:val="24"/>
-                <w:szCs w:val="24"/>
-              </w:rPr>
-              <w:t>FLORES MARIONA</w:t>
+                <w:color w:val="0070C0"/>
+                <w:sz w:val="24"/>
+                <w:szCs w:val="24"/>
+              </w:rPr>
+              <w:t>MORALES MOZO</w:t>
             </w:r>
           </w:p>
         </w:tc>
@@ -836,6 +815,7 @@
               <w:cnfStyle w:val="000000100000" w:firstRow="0" w:lastRow="0" w:firstColumn="0" w:lastColumn="0" w:oddVBand="0" w:evenVBand="0" w:oddHBand="1" w:evenHBand="0" w:firstRowFirstColumn="0" w:firstRowLastColumn="0" w:lastRowFirstColumn="0" w:lastRowLastColumn="0"/>
               <w:rPr>
                 <w:rFonts w:ascii="Arial" w:eastAsia="Arial" w:hAnsi="Arial" w:cs="Arial"/>
+                <w:color w:val="0070C0"/>
                 <w:sz w:val="24"/>
                 <w:szCs w:val="24"/>
               </w:rPr>
@@ -843,10 +823,11 @@
             <w:r>
               <w:rPr>
                 <w:rFonts w:ascii="Arial" w:hAnsi="Arial" w:cs="Arial"/>
-                <w:sz w:val="24"/>
-                <w:szCs w:val="24"/>
-              </w:rPr>
-              <w:t>JOSÉ RAMÓN</w:t>
+                <w:color w:val="0070C0"/>
+                <w:sz w:val="24"/>
+                <w:szCs w:val="24"/>
+              </w:rPr>
+              <w:t>ARIEL ERNESTO</w:t>
             </w:r>
           </w:p>
         </w:tc>
@@ -868,7 +849,6 @@
                 <w:rFonts w:ascii="Arial" w:eastAsia="Arial" w:hAnsi="Arial" w:cs="Arial"/>
                 <w:b w:val="0"/>
                 <w:bCs w:val="0"/>
-                <w:color w:val="0070C0"/>
                 <w:sz w:val="24"/>
                 <w:szCs w:val="24"/>
               </w:rPr>
@@ -878,11 +858,10 @@
                 <w:rFonts w:ascii="Arial" w:eastAsia="Arial" w:hAnsi="Arial" w:cs="Arial"/>
                 <w:b w:val="0"/>
                 <w:bCs w:val="0"/>
-                <w:color w:val="0070C0"/>
-                <w:sz w:val="24"/>
-                <w:szCs w:val="24"/>
-              </w:rPr>
-              <w:t>MM18226</w:t>
+                <w:sz w:val="24"/>
+                <w:szCs w:val="24"/>
+              </w:rPr>
+              <w:t>PC12016</w:t>
             </w:r>
           </w:p>
         </w:tc>
@@ -896,7 +875,6 @@
               <w:cnfStyle w:val="000000000000" w:firstRow="0" w:lastRow="0" w:firstColumn="0" w:lastColumn="0" w:oddVBand="0" w:evenVBand="0" w:oddHBand="0" w:evenHBand="0" w:firstRowFirstColumn="0" w:firstRowLastColumn="0" w:lastRowFirstColumn="0" w:lastRowLastColumn="0"/>
               <w:rPr>
                 <w:rFonts w:ascii="Arial" w:eastAsia="Arial" w:hAnsi="Arial" w:cs="Arial"/>
-                <w:color w:val="0070C0"/>
                 <w:sz w:val="24"/>
                 <w:szCs w:val="24"/>
               </w:rPr>
@@ -904,11 +882,10 @@
             <w:r>
               <w:rPr>
                 <w:rFonts w:ascii="Arial" w:hAnsi="Arial" w:cs="Arial"/>
-                <w:color w:val="0070C0"/>
-                <w:sz w:val="24"/>
-                <w:szCs w:val="24"/>
-              </w:rPr>
-              <w:t>MORALES MOZO</w:t>
+                <w:sz w:val="24"/>
+                <w:szCs w:val="24"/>
+              </w:rPr>
+              <w:t>PEÑA CÓRDOVA</w:t>
             </w:r>
           </w:p>
         </w:tc>
@@ -922,7 +899,6 @@
               <w:cnfStyle w:val="000000000000" w:firstRow="0" w:lastRow="0" w:firstColumn="0" w:lastColumn="0" w:oddVBand="0" w:evenVBand="0" w:oddHBand="0" w:evenHBand="0" w:firstRowFirstColumn="0" w:firstRowLastColumn="0" w:lastRowFirstColumn="0" w:lastRowLastColumn="0"/>
               <w:rPr>
                 <w:rFonts w:ascii="Arial" w:eastAsia="Arial" w:hAnsi="Arial" w:cs="Arial"/>
-                <w:color w:val="0070C0"/>
                 <w:sz w:val="24"/>
                 <w:szCs w:val="24"/>
               </w:rPr>
@@ -930,11 +906,10 @@
             <w:r>
               <w:rPr>
                 <w:rFonts w:ascii="Arial" w:hAnsi="Arial" w:cs="Arial"/>
-                <w:color w:val="0070C0"/>
-                <w:sz w:val="24"/>
-                <w:szCs w:val="24"/>
-              </w:rPr>
-              <w:t>ARIEL ERNESTO</w:t>
+                <w:sz w:val="24"/>
+                <w:szCs w:val="24"/>
+              </w:rPr>
+              <w:t>MIGUEL ENRIQUE</w:t>
             </w:r>
           </w:p>
         </w:tc>
@@ -969,7 +944,7 @@
                 <w:sz w:val="24"/>
                 <w:szCs w:val="24"/>
               </w:rPr>
-              <w:t>PC12016</w:t>
+              <w:t>PC15007</w:t>
             </w:r>
           </w:p>
         </w:tc>
@@ -993,7 +968,7 @@
                 <w:sz w:val="24"/>
                 <w:szCs w:val="24"/>
               </w:rPr>
-              <w:t>PEÑA CÓRDOVA</w:t>
+              <w:t>PERAZA CRUZ</w:t>
             </w:r>
           </w:p>
         </w:tc>
@@ -1017,7 +992,7 @@
                 <w:sz w:val="24"/>
                 <w:szCs w:val="24"/>
               </w:rPr>
-              <w:t>MIGUEL ENRIQUE</w:t>
+              <w:t>LANCE ALBEIRO</w:t>
             </w:r>
           </w:p>
         </w:tc>
@@ -1051,7 +1026,7 @@
                 <w:sz w:val="24"/>
                 <w:szCs w:val="24"/>
               </w:rPr>
-              <w:t>PC15007</w:t>
+              <w:t>VM18074</w:t>
             </w:r>
           </w:p>
         </w:tc>
@@ -1075,7 +1050,7 @@
                 <w:sz w:val="24"/>
                 <w:szCs w:val="24"/>
               </w:rPr>
-              <w:t>PERAZA CRUZ</w:t>
+              <w:t>VELÁSQUEZ MARTÍNEZ</w:t>
             </w:r>
           </w:p>
         </w:tc>
@@ -1087,89 +1062,6 @@
           <w:p>
             <w:pPr>
               <w:cnfStyle w:val="000000000000" w:firstRow="0" w:lastRow="0" w:firstColumn="0" w:lastColumn="0" w:oddVBand="0" w:evenVBand="0" w:oddHBand="0" w:evenHBand="0" w:firstRowFirstColumn="0" w:firstRowLastColumn="0" w:lastRowFirstColumn="0" w:lastRowLastColumn="0"/>
-              <w:rPr>
-                <w:rFonts w:ascii="Arial" w:eastAsia="Arial" w:hAnsi="Arial" w:cs="Arial"/>
-                <w:sz w:val="24"/>
-                <w:szCs w:val="24"/>
-              </w:rPr>
-            </w:pPr>
-            <w:r>
-              <w:rPr>
-                <w:rFonts w:ascii="Arial" w:hAnsi="Arial" w:cs="Arial"/>
-                <w:sz w:val="24"/>
-                <w:szCs w:val="24"/>
-              </w:rPr>
-              <w:t>LANCE ALBEIRO</w:t>
-            </w:r>
-          </w:p>
-        </w:tc>
-      </w:tr>
-      <w:tr>
-        <w:trPr>
-          <w:cnfStyle w:val="000000100000" w:firstRow="0" w:lastRow="0" w:firstColumn="0" w:lastColumn="0" w:oddVBand="0" w:evenVBand="0" w:oddHBand="1" w:evenHBand="0" w:firstRowFirstColumn="0" w:firstRowLastColumn="0" w:lastRowFirstColumn="0" w:lastRowLastColumn="0"/>
-          <w:trHeight w:val="340"/>
-          <w:jc w:val="center"/>
-        </w:trPr>
-        <w:tc>
-          <w:tcPr>
-            <w:cnfStyle w:val="001000000000" w:firstRow="0" w:lastRow="0" w:firstColumn="1" w:lastColumn="0" w:oddVBand="0" w:evenVBand="0" w:oddHBand="0" w:evenHBand="0" w:firstRowFirstColumn="0" w:firstRowLastColumn="0" w:lastRowFirstColumn="0" w:lastRowLastColumn="0"/>
-            <w:tcW w:w="1701" w:type="dxa"/>
-            <w:vAlign w:val="center"/>
-          </w:tcPr>
-          <w:p>
-            <w:pPr>
-              <w:rPr>
-                <w:rFonts w:ascii="Arial" w:eastAsia="Arial" w:hAnsi="Arial" w:cs="Arial"/>
-                <w:b w:val="0"/>
-                <w:bCs w:val="0"/>
-                <w:sz w:val="24"/>
-                <w:szCs w:val="24"/>
-              </w:rPr>
-            </w:pPr>
-            <w:r>
-              <w:rPr>
-                <w:rFonts w:ascii="Arial" w:eastAsia="Arial" w:hAnsi="Arial" w:cs="Arial"/>
-                <w:b w:val="0"/>
-                <w:bCs w:val="0"/>
-                <w:sz w:val="24"/>
-                <w:szCs w:val="24"/>
-              </w:rPr>
-              <w:t>VM18074</w:t>
-            </w:r>
-          </w:p>
-        </w:tc>
-        <w:tc>
-          <w:tcPr>
-            <w:tcW w:w="3118" w:type="dxa"/>
-            <w:vAlign w:val="center"/>
-          </w:tcPr>
-          <w:p>
-            <w:pPr>
-              <w:cnfStyle w:val="000000100000" w:firstRow="0" w:lastRow="0" w:firstColumn="0" w:lastColumn="0" w:oddVBand="0" w:evenVBand="0" w:oddHBand="1" w:evenHBand="0" w:firstRowFirstColumn="0" w:firstRowLastColumn="0" w:lastRowFirstColumn="0" w:lastRowLastColumn="0"/>
-              <w:rPr>
-                <w:rFonts w:ascii="Arial" w:eastAsia="Arial" w:hAnsi="Arial" w:cs="Arial"/>
-                <w:sz w:val="24"/>
-                <w:szCs w:val="24"/>
-              </w:rPr>
-            </w:pPr>
-            <w:r>
-              <w:rPr>
-                <w:rFonts w:ascii="Arial" w:hAnsi="Arial" w:cs="Arial"/>
-                <w:sz w:val="24"/>
-                <w:szCs w:val="24"/>
-              </w:rPr>
-              <w:t>VELÁSQUEZ MARTÍNEZ</w:t>
-            </w:r>
-          </w:p>
-        </w:tc>
-        <w:tc>
-          <w:tcPr>
-            <w:tcW w:w="3118" w:type="dxa"/>
-            <w:vAlign w:val="center"/>
-          </w:tcPr>
-          <w:p>
-            <w:pPr>
-              <w:cnfStyle w:val="000000100000" w:firstRow="0" w:lastRow="0" w:firstColumn="0" w:lastColumn="0" w:oddVBand="0" w:evenVBand="0" w:oddHBand="1" w:evenHBand="0" w:firstRowFirstColumn="0" w:firstRowLastColumn="0" w:lastRowFirstColumn="0" w:lastRowLastColumn="0"/>
               <w:rPr>
                 <w:rFonts w:ascii="Arial" w:eastAsia="Arial" w:hAnsi="Arial" w:cs="Arial"/>
                 <w:sz w:val="24"/>
@@ -1588,29 +1480,7 @@
                 <w:sz w:val="24"/>
                 <w:szCs w:val="24"/>
               </w:rPr>
-              <w:t xml:space="preserve">del 17 al 20 de </w:t>
-            </w:r>
-            <w:proofErr w:type="gramStart"/>
-            <w:r>
-              <w:rPr>
-                <w:rFonts w:ascii="Arial" w:eastAsia="Arial" w:hAnsi="Arial" w:cs="Arial"/>
-                <w:b/>
-                <w:color w:val="980000"/>
-                <w:sz w:val="24"/>
-                <w:szCs w:val="24"/>
-              </w:rPr>
-              <w:t>Septiembre</w:t>
-            </w:r>
-            <w:proofErr w:type="gramEnd"/>
-            <w:r>
-              <w:rPr>
-                <w:rFonts w:ascii="Arial" w:eastAsia="Arial" w:hAnsi="Arial" w:cs="Arial"/>
-                <w:b/>
-                <w:color w:val="980000"/>
-                <w:sz w:val="24"/>
-                <w:szCs w:val="24"/>
-              </w:rPr>
-              <w:t xml:space="preserve"> 2021</w:t>
+              <w:t>del 17 al 20 de Septiembre 2021</w:t>
             </w:r>
           </w:p>
         </w:tc>
@@ -1870,15 +1740,7 @@
           <w:sz w:val="22"/>
           <w:szCs w:val="22"/>
         </w:rPr>
-        <w:t xml:space="preserve"> XSD para validación de documentos</w:t>
-      </w:r>
-      <w:r>
-        <w:rPr>
-          <w:rFonts w:ascii="Bookman Old Style" w:eastAsia="Bookman Old Style" w:hAnsi="Bookman Old Style" w:cs="Bookman Old Style"/>
-          <w:sz w:val="22"/>
-          <w:szCs w:val="22"/>
-        </w:rPr>
-        <w:t xml:space="preserve"> </w:t>
+        <w:t xml:space="preserve"> XSD para validación de documentos </w:t>
       </w:r>
       <w:proofErr w:type="spellStart"/>
       <w:r>
@@ -1930,15 +1792,7 @@
           <w:sz w:val="22"/>
           <w:szCs w:val="22"/>
         </w:rPr>
-        <w:t>-Junto con este documento se le proporciona las carpetas para almacenar el resultado de su trabajo correspondiente a cada una de las part</w:t>
-      </w:r>
-      <w:r>
-        <w:rPr>
-          <w:rFonts w:ascii="Bookman Old Style" w:eastAsia="Bookman Old Style" w:hAnsi="Bookman Old Style" w:cs="Bookman Old Style"/>
-          <w:sz w:val="22"/>
-          <w:szCs w:val="22"/>
-        </w:rPr>
-        <w:t xml:space="preserve">es. </w:t>
+        <w:t xml:space="preserve">-Junto con este documento se le proporciona las carpetas para almacenar el resultado de su trabajo correspondiente a cada una de las partes. </w:t>
       </w:r>
       <w:r>
         <w:rPr>
@@ -2018,7 +1872,7 @@
           <w:sz w:val="24"/>
           <w:szCs w:val="24"/>
         </w:rPr>
-        <w:t xml:space="preserve">Las partes i y </w:t>
+        <w:t xml:space="preserve">Las partes i y ii se trabajan con documentos </w:t>
       </w:r>
       <w:proofErr w:type="spellStart"/>
       <w:r>
@@ -2028,7 +1882,7 @@
           <w:sz w:val="24"/>
           <w:szCs w:val="24"/>
         </w:rPr>
-        <w:t>ii</w:t>
+        <w:t>xml</w:t>
       </w:r>
       <w:proofErr w:type="spellEnd"/>
       <w:r>
@@ -2038,26 +1892,6 @@
           <w:sz w:val="24"/>
           <w:szCs w:val="24"/>
         </w:rPr>
-        <w:t xml:space="preserve"> se trabajan con documentos </w:t>
-      </w:r>
-      <w:proofErr w:type="spellStart"/>
-      <w:r>
-        <w:rPr>
-          <w:rFonts w:ascii="Bookman Old Style" w:eastAsia="Bookman Old Style" w:hAnsi="Bookman Old Style" w:cs="Bookman Old Style"/>
-          <w:i/>
-          <w:sz w:val="24"/>
-          <w:szCs w:val="24"/>
-        </w:rPr>
-        <w:t>xml</w:t>
-      </w:r>
-      <w:proofErr w:type="spellEnd"/>
-      <w:r>
-        <w:rPr>
-          <w:rFonts w:ascii="Bookman Old Style" w:eastAsia="Bookman Old Style" w:hAnsi="Bookman Old Style" w:cs="Bookman Old Style"/>
-          <w:i/>
-          <w:sz w:val="24"/>
-          <w:szCs w:val="24"/>
-        </w:rPr>
         <w:t xml:space="preserve"> bien formados únicamente.</w:t>
       </w:r>
     </w:p>
@@ -2097,13 +1931,7 @@
         <w:rPr>
           <w:rFonts w:ascii="Bookman Old Style" w:eastAsia="Bookman Old Style" w:hAnsi="Bookman Old Style" w:cs="Bookman Old Style"/>
         </w:rPr>
-        <w:t>Renombre el archivo sus</w:t>
-      </w:r>
-      <w:r>
-        <w:rPr>
-          <w:rFonts w:ascii="Bookman Old Style" w:eastAsia="Bookman Old Style" w:hAnsi="Bookman Old Style" w:cs="Bookman Old Style"/>
-        </w:rPr>
-        <w:t>tituyendo ## por su número de grupo, en las tres carpetas.</w:t>
+        <w:t>Renombre el archivo sustituyendo ## por su número de grupo, en las tres carpetas.</w:t>
       </w:r>
     </w:p>
     <w:p>
@@ -2368,17 +2196,7 @@
           <w:sz w:val="22"/>
           <w:szCs w:val="22"/>
         </w:rPr>
-        <w:t>identificando la entrega/i</w:t>
-      </w:r>
-      <w:r>
-        <w:rPr>
-          <w:rFonts w:ascii="Bookman Old Style" w:eastAsia="Bookman Old Style" w:hAnsi="Bookman Old Style" w:cs="Bookman Old Style"/>
-          <w:b/>
-          <w:color w:val="0000FF"/>
-          <w:sz w:val="22"/>
-          <w:szCs w:val="22"/>
-        </w:rPr>
-        <w:t>ntegrantes</w:t>
+        <w:t>identificando la entrega/integrantes</w:t>
       </w:r>
       <w:r>
         <w:rPr>
@@ -2528,19 +2346,7 @@
             <w:szCs w:val="22"/>
             <w:u w:val="single"/>
           </w:rPr>
-          <w:t>https://campus.ues.ed</w:t>
-        </w:r>
-        <w:r>
-          <w:rPr>
-            <w:rFonts w:ascii="Bookman Old Style" w:eastAsia="Bookman Old Style" w:hAnsi="Bookman Old Style" w:cs="Bookman Old Style"/>
-            <w:b/>
-            <w:i/>
-            <w:color w:val="1155CC"/>
-            <w:sz w:val="22"/>
-            <w:szCs w:val="22"/>
-            <w:u w:val="single"/>
-          </w:rPr>
-          <w:t>u.sv/mod/assign/view.php?id=2364201</w:t>
+          <w:t>https://campus.ues.edu.sv/mod/assign/view.php?id=2364201</w:t>
         </w:r>
       </w:hyperlink>
       <w:r>
@@ -2623,25 +2429,7 @@
           <w:sz w:val="26"/>
           <w:szCs w:val="26"/>
         </w:rPr>
-        <w:t xml:space="preserve">GRUPO </w:t>
-      </w:r>
-      <w:proofErr w:type="gramStart"/>
-      <w:r>
-        <w:rPr>
-          <w:rFonts w:ascii="Bookman Old Style" w:eastAsia="Bookman Old Style" w:hAnsi="Bookman Old Style" w:cs="Bookman Old Style"/>
-          <w:sz w:val="26"/>
-          <w:szCs w:val="26"/>
-        </w:rPr>
-        <w:t>No._</w:t>
-      </w:r>
-      <w:proofErr w:type="gramEnd"/>
-      <w:r>
-        <w:rPr>
-          <w:rFonts w:ascii="Bookman Old Style" w:eastAsia="Bookman Old Style" w:hAnsi="Bookman Old Style" w:cs="Bookman Old Style"/>
-          <w:sz w:val="26"/>
-          <w:szCs w:val="26"/>
-        </w:rPr>
-        <w:t>___</w:t>
+        <w:t>GRUPO No.____</w:t>
       </w:r>
     </w:p>
     <w:p>
@@ -2747,7 +2535,7 @@
 </file>
 
 <file path=word/endnotes.xml><?xml version="1.0" encoding="utf-8"?>
-<w:endnotes xmlns:wpc="http://schemas.microsoft.com/office/word/2010/wordprocessingCanvas" xmlns:cx="http://schemas.microsoft.com/office/drawing/2014/chartex" xmlns:cx1="http://schemas.microsoft.com/office/drawing/2015/9/8/chartex" xmlns:cx2="http://schemas.microsoft.com/office/drawing/2015/10/21/chartex" xmlns:cx3="http://schemas.microsoft.com/office/drawing/2016/5/9/chartex" xmlns:cx4="http://schemas.microsoft.com/office/drawing/2016/5/10/chartex" xmlns:cx5="http://schemas.microsoft.com/office/drawing/2016/5/11/chartex" xmlns:cx6="http://schemas.microsoft.com/office/drawing/2016/5/12/chartex" xmlns:cx7="http://schemas.microsoft.com/office/drawing/2016/5/13/chartex" xmlns:cx8="http://schemas.microsoft.com/office/drawing/2016/5/14/chartex" xmlns:mc="http://schemas.openxmlformats.org/markup-compatibility/2006" xmlns:aink="http://schemas.microsoft.com/office/drawing/2016/ink" xmlns:am3d="http://schemas.microsoft.com/office/drawing/2017/model3d" xmlns:o="urn:schemas-microsoft-com:office:office" xmlns:r="http://schemas.openxmlformats.org/officeDocument/2006/relationships" xmlns:m="http://schemas.openxmlformats.org/officeDocument/2006/math" xmlns:v="urn:schemas-microsoft-com:vml" xmlns:wp14="http://schemas.microsoft.com/office/word/2010/wordprocessingDrawing" xmlns:wp="http://schemas.openxmlformats.org/drawingml/2006/wordprocessingDrawing" xmlns:w10="urn:schemas-microsoft-com:office:word" xmlns:w="http://schemas.openxmlformats.org/wordprocessingml/2006/main" xmlns:w14="http://schemas.microsoft.com/office/word/2010/wordml" xmlns:w15="http://schemas.microsoft.com/office/word/2012/wordml" xmlns:w16cex="http://schemas.microsoft.com/office/word/2018/wordml/cex" xmlns:w16cid="http://schemas.microsoft.com/office/word/2016/wordml/cid" xmlns:w16="http://schemas.microsoft.com/office/word/2018/wordml" xmlns:w16se="http://schemas.microsoft.com/office/word/2015/wordml/symex" xmlns:wpg="http://schemas.microsoft.com/office/word/2010/wordprocessingGroup" xmlns:wpi="http://schemas.microsoft.com/office/word/2010/wordprocessingInk" xmlns:wne="http://schemas.microsoft.com/office/word/2006/wordml" xmlns:wps="http://schemas.microsoft.com/office/word/2010/wordprocessingShape" mc:Ignorable="w14 w15 w16se w16cid w16 w16cex wp14">
+<w:endnotes xmlns:wpc="http://schemas.microsoft.com/office/word/2010/wordprocessingCanvas" xmlns:cx="http://schemas.microsoft.com/office/drawing/2014/chartex" xmlns:mc="http://schemas.openxmlformats.org/markup-compatibility/2006" xmlns:o="urn:schemas-microsoft-com:office:office" xmlns:r="http://schemas.openxmlformats.org/officeDocument/2006/relationships" xmlns:m="http://schemas.openxmlformats.org/officeDocument/2006/math" xmlns:v="urn:schemas-microsoft-com:vml" xmlns:wp14="http://schemas.microsoft.com/office/word/2010/wordprocessingDrawing" xmlns:wp="http://schemas.openxmlformats.org/drawingml/2006/wordprocessingDrawing" xmlns:w10="urn:schemas-microsoft-com:office:word" xmlns:w="http://schemas.openxmlformats.org/wordprocessingml/2006/main" xmlns:w14="http://schemas.microsoft.com/office/word/2010/wordml" xmlns:w15="http://schemas.microsoft.com/office/word/2012/wordml" xmlns:w16se="http://schemas.microsoft.com/office/word/2015/wordml/symex" xmlns:wpg="http://schemas.microsoft.com/office/word/2010/wordprocessingGroup" xmlns:wpi="http://schemas.microsoft.com/office/word/2010/wordprocessingInk" xmlns:wne="http://schemas.microsoft.com/office/word/2006/wordml" xmlns:wps="http://schemas.microsoft.com/office/word/2010/wordprocessingShape" mc:Ignorable="w14 w15 w16se wp14">
   <w:endnote w:type="separator" w:id="-1">
     <w:p>
       <w:r>
@@ -2766,7 +2554,7 @@
 </file>
 
 <file path=word/footer1.xml><?xml version="1.0" encoding="utf-8"?>
-<w:ftr xmlns:wpc="http://schemas.microsoft.com/office/word/2010/wordprocessingCanvas" xmlns:cx="http://schemas.microsoft.com/office/drawing/2014/chartex" xmlns:cx1="http://schemas.microsoft.com/office/drawing/2015/9/8/chartex" xmlns:cx2="http://schemas.microsoft.com/office/drawing/2015/10/21/chartex" xmlns:cx3="http://schemas.microsoft.com/office/drawing/2016/5/9/chartex" xmlns:cx4="http://schemas.microsoft.com/office/drawing/2016/5/10/chartex" xmlns:cx5="http://schemas.microsoft.com/office/drawing/2016/5/11/chartex" xmlns:cx6="http://schemas.microsoft.com/office/drawing/2016/5/12/chartex" xmlns:cx7="http://schemas.microsoft.com/office/drawing/2016/5/13/chartex" xmlns:cx8="http://schemas.microsoft.com/office/drawing/2016/5/14/chartex" xmlns:mc="http://schemas.openxmlformats.org/markup-compatibility/2006" xmlns:aink="http://schemas.microsoft.com/office/drawing/2016/ink" xmlns:am3d="http://schemas.microsoft.com/office/drawing/2017/model3d" xmlns:o="urn:schemas-microsoft-com:office:office" xmlns:r="http://schemas.openxmlformats.org/officeDocument/2006/relationships" xmlns:m="http://schemas.openxmlformats.org/officeDocument/2006/math" xmlns:v="urn:schemas-microsoft-com:vml" xmlns:wp14="http://schemas.microsoft.com/office/word/2010/wordprocessingDrawing" xmlns:wp="http://schemas.openxmlformats.org/drawingml/2006/wordprocessingDrawing" xmlns:w10="urn:schemas-microsoft-com:office:word" xmlns:w="http://schemas.openxmlformats.org/wordprocessingml/2006/main" xmlns:w14="http://schemas.microsoft.com/office/word/2010/wordml" xmlns:w15="http://schemas.microsoft.com/office/word/2012/wordml" xmlns:w16cex="http://schemas.microsoft.com/office/word/2018/wordml/cex" xmlns:w16cid="http://schemas.microsoft.com/office/word/2016/wordml/cid" xmlns:w16="http://schemas.microsoft.com/office/word/2018/wordml" xmlns:w16se="http://schemas.microsoft.com/office/word/2015/wordml/symex" xmlns:wpg="http://schemas.microsoft.com/office/word/2010/wordprocessingGroup" xmlns:wpi="http://schemas.microsoft.com/office/word/2010/wordprocessingInk" xmlns:wne="http://schemas.microsoft.com/office/word/2006/wordml" xmlns:wps="http://schemas.microsoft.com/office/word/2010/wordprocessingShape" mc:Ignorable="w14 w15 w16se w16cid w16 w16cex wp14">
+<w:ftr xmlns:wpc="http://schemas.microsoft.com/office/word/2010/wordprocessingCanvas" xmlns:cx="http://schemas.microsoft.com/office/drawing/2014/chartex" xmlns:mc="http://schemas.openxmlformats.org/markup-compatibility/2006" xmlns:o="urn:schemas-microsoft-com:office:office" xmlns:r="http://schemas.openxmlformats.org/officeDocument/2006/relationships" xmlns:m="http://schemas.openxmlformats.org/officeDocument/2006/math" xmlns:v="urn:schemas-microsoft-com:vml" xmlns:wp14="http://schemas.microsoft.com/office/word/2010/wordprocessingDrawing" xmlns:wp="http://schemas.openxmlformats.org/drawingml/2006/wordprocessingDrawing" xmlns:w10="urn:schemas-microsoft-com:office:word" xmlns:w="http://schemas.openxmlformats.org/wordprocessingml/2006/main" xmlns:w14="http://schemas.microsoft.com/office/word/2010/wordml" xmlns:w15="http://schemas.microsoft.com/office/word/2012/wordml" xmlns:w16se="http://schemas.microsoft.com/office/word/2015/wordml/symex" xmlns:wpg="http://schemas.microsoft.com/office/word/2010/wordprocessingGroup" xmlns:wpi="http://schemas.microsoft.com/office/word/2010/wordprocessingInk" xmlns:wne="http://schemas.microsoft.com/office/word/2006/wordml" xmlns:wps="http://schemas.microsoft.com/office/word/2010/wordprocessingShape" mc:Ignorable="w14 w15 w16se wp14">
   <w:p>
     <w:pPr>
       <w:pBdr>
@@ -2828,7 +2616,7 @@
 </file>
 
 <file path=word/footer2.xml><?xml version="1.0" encoding="utf-8"?>
-<w:ftr xmlns:wpc="http://schemas.microsoft.com/office/word/2010/wordprocessingCanvas" xmlns:cx="http://schemas.microsoft.com/office/drawing/2014/chartex" xmlns:cx1="http://schemas.microsoft.com/office/drawing/2015/9/8/chartex" xmlns:cx2="http://schemas.microsoft.com/office/drawing/2015/10/21/chartex" xmlns:cx3="http://schemas.microsoft.com/office/drawing/2016/5/9/chartex" xmlns:cx4="http://schemas.microsoft.com/office/drawing/2016/5/10/chartex" xmlns:cx5="http://schemas.microsoft.com/office/drawing/2016/5/11/chartex" xmlns:cx6="http://schemas.microsoft.com/office/drawing/2016/5/12/chartex" xmlns:cx7="http://schemas.microsoft.com/office/drawing/2016/5/13/chartex" xmlns:cx8="http://schemas.microsoft.com/office/drawing/2016/5/14/chartex" xmlns:mc="http://schemas.openxmlformats.org/markup-compatibility/2006" xmlns:aink="http://schemas.microsoft.com/office/drawing/2016/ink" xmlns:am3d="http://schemas.microsoft.com/office/drawing/2017/model3d" xmlns:o="urn:schemas-microsoft-com:office:office" xmlns:r="http://schemas.openxmlformats.org/officeDocument/2006/relationships" xmlns:m="http://schemas.openxmlformats.org/officeDocument/2006/math" xmlns:v="urn:schemas-microsoft-com:vml" xmlns:wp14="http://schemas.microsoft.com/office/word/2010/wordprocessingDrawing" xmlns:wp="http://schemas.openxmlformats.org/drawingml/2006/wordprocessingDrawing" xmlns:w10="urn:schemas-microsoft-com:office:word" xmlns:w="http://schemas.openxmlformats.org/wordprocessingml/2006/main" xmlns:w14="http://schemas.microsoft.com/office/word/2010/wordml" xmlns:w15="http://schemas.microsoft.com/office/word/2012/wordml" xmlns:w16cex="http://schemas.microsoft.com/office/word/2018/wordml/cex" xmlns:w16cid="http://schemas.microsoft.com/office/word/2016/wordml/cid" xmlns:w16="http://schemas.microsoft.com/office/word/2018/wordml" xmlns:w16se="http://schemas.microsoft.com/office/word/2015/wordml/symex" xmlns:wpg="http://schemas.microsoft.com/office/word/2010/wordprocessingGroup" xmlns:wpi="http://schemas.microsoft.com/office/word/2010/wordprocessingInk" xmlns:wne="http://schemas.microsoft.com/office/word/2006/wordml" xmlns:wps="http://schemas.microsoft.com/office/word/2010/wordprocessingShape" mc:Ignorable="w14 w15 w16se w16cid w16 w16cex wp14">
+<w:ftr xmlns:wpc="http://schemas.microsoft.com/office/word/2010/wordprocessingCanvas" xmlns:cx="http://schemas.microsoft.com/office/drawing/2014/chartex" xmlns:mc="http://schemas.openxmlformats.org/markup-compatibility/2006" xmlns:o="urn:schemas-microsoft-com:office:office" xmlns:r="http://schemas.openxmlformats.org/officeDocument/2006/relationships" xmlns:m="http://schemas.openxmlformats.org/officeDocument/2006/math" xmlns:v="urn:schemas-microsoft-com:vml" xmlns:wp14="http://schemas.microsoft.com/office/word/2010/wordprocessingDrawing" xmlns:wp="http://schemas.openxmlformats.org/drawingml/2006/wordprocessingDrawing" xmlns:w10="urn:schemas-microsoft-com:office:word" xmlns:w="http://schemas.openxmlformats.org/wordprocessingml/2006/main" xmlns:w14="http://schemas.microsoft.com/office/word/2010/wordml" xmlns:w15="http://schemas.microsoft.com/office/word/2012/wordml" xmlns:w16se="http://schemas.microsoft.com/office/word/2015/wordml/symex" xmlns:wpg="http://schemas.microsoft.com/office/word/2010/wordprocessingGroup" xmlns:wpi="http://schemas.microsoft.com/office/word/2010/wordprocessingInk" xmlns:wne="http://schemas.microsoft.com/office/word/2006/wordml" xmlns:wps="http://schemas.microsoft.com/office/word/2010/wordprocessingShape" mc:Ignorable="w14 w15 w16se wp14">
   <w:p>
     <w:pPr>
       <w:pBdr>
@@ -2903,13 +2691,13 @@
 </file>
 
 <file path=word/footer3.xml><?xml version="1.0" encoding="utf-8"?>
-<w:ftr xmlns:wpc="http://schemas.microsoft.com/office/word/2010/wordprocessingCanvas" xmlns:cx="http://schemas.microsoft.com/office/drawing/2014/chartex" xmlns:cx1="http://schemas.microsoft.com/office/drawing/2015/9/8/chartex" xmlns:cx2="http://schemas.microsoft.com/office/drawing/2015/10/21/chartex" xmlns:cx3="http://schemas.microsoft.com/office/drawing/2016/5/9/chartex" xmlns:cx4="http://schemas.microsoft.com/office/drawing/2016/5/10/chartex" xmlns:cx5="http://schemas.microsoft.com/office/drawing/2016/5/11/chartex" xmlns:cx6="http://schemas.microsoft.com/office/drawing/2016/5/12/chartex" xmlns:cx7="http://schemas.microsoft.com/office/drawing/2016/5/13/chartex" xmlns:cx8="http://schemas.microsoft.com/office/drawing/2016/5/14/chartex" xmlns:mc="http://schemas.openxmlformats.org/markup-compatibility/2006" xmlns:aink="http://schemas.microsoft.com/office/drawing/2016/ink" xmlns:am3d="http://schemas.microsoft.com/office/drawing/2017/model3d" xmlns:o="urn:schemas-microsoft-com:office:office" xmlns:r="http://schemas.openxmlformats.org/officeDocument/2006/relationships" xmlns:m="http://schemas.openxmlformats.org/officeDocument/2006/math" xmlns:v="urn:schemas-microsoft-com:vml" xmlns:wp14="http://schemas.microsoft.com/office/word/2010/wordprocessingDrawing" xmlns:wp="http://schemas.openxmlformats.org/drawingml/2006/wordprocessingDrawing" xmlns:w10="urn:schemas-microsoft-com:office:word" xmlns:w="http://schemas.openxmlformats.org/wordprocessingml/2006/main" xmlns:w14="http://schemas.microsoft.com/office/word/2010/wordml" xmlns:w15="http://schemas.microsoft.com/office/word/2012/wordml" xmlns:w16cex="http://schemas.microsoft.com/office/word/2018/wordml/cex" xmlns:w16cid="http://schemas.microsoft.com/office/word/2016/wordml/cid" xmlns:w16="http://schemas.microsoft.com/office/word/2018/wordml" xmlns:w16se="http://schemas.microsoft.com/office/word/2015/wordml/symex" xmlns:wpg="http://schemas.microsoft.com/office/word/2010/wordprocessingGroup" xmlns:wpi="http://schemas.microsoft.com/office/word/2010/wordprocessingInk" xmlns:wne="http://schemas.microsoft.com/office/word/2006/wordml" xmlns:wps="http://schemas.microsoft.com/office/word/2010/wordprocessingShape" mc:Ignorable="w14 w15 w16se w16cid w16 w16cex wp14">
+<w:ftr xmlns:wpc="http://schemas.microsoft.com/office/word/2010/wordprocessingCanvas" xmlns:cx="http://schemas.microsoft.com/office/drawing/2014/chartex" xmlns:mc="http://schemas.openxmlformats.org/markup-compatibility/2006" xmlns:o="urn:schemas-microsoft-com:office:office" xmlns:r="http://schemas.openxmlformats.org/officeDocument/2006/relationships" xmlns:m="http://schemas.openxmlformats.org/officeDocument/2006/math" xmlns:v="urn:schemas-microsoft-com:vml" xmlns:wp14="http://schemas.microsoft.com/office/word/2010/wordprocessingDrawing" xmlns:wp="http://schemas.openxmlformats.org/drawingml/2006/wordprocessingDrawing" xmlns:w10="urn:schemas-microsoft-com:office:word" xmlns:w="http://schemas.openxmlformats.org/wordprocessingml/2006/main" xmlns:w14="http://schemas.microsoft.com/office/word/2010/wordml" xmlns:w15="http://schemas.microsoft.com/office/word/2012/wordml" xmlns:w16se="http://schemas.microsoft.com/office/word/2015/wordml/symex" xmlns:wpg="http://schemas.microsoft.com/office/word/2010/wordprocessingGroup" xmlns:wpi="http://schemas.microsoft.com/office/word/2010/wordprocessingInk" xmlns:wne="http://schemas.microsoft.com/office/word/2006/wordml" xmlns:wps="http://schemas.microsoft.com/office/word/2010/wordprocessingShape" mc:Ignorable="w14 w15 w16se wp14">
   <w:p/>
 </w:ftr>
 </file>
 
 <file path=word/footnotes.xml><?xml version="1.0" encoding="utf-8"?>
-<w:footnotes xmlns:wpc="http://schemas.microsoft.com/office/word/2010/wordprocessingCanvas" xmlns:cx="http://schemas.microsoft.com/office/drawing/2014/chartex" xmlns:cx1="http://schemas.microsoft.com/office/drawing/2015/9/8/chartex" xmlns:cx2="http://schemas.microsoft.com/office/drawing/2015/10/21/chartex" xmlns:cx3="http://schemas.microsoft.com/office/drawing/2016/5/9/chartex" xmlns:cx4="http://schemas.microsoft.com/office/drawing/2016/5/10/chartex" xmlns:cx5="http://schemas.microsoft.com/office/drawing/2016/5/11/chartex" xmlns:cx6="http://schemas.microsoft.com/office/drawing/2016/5/12/chartex" xmlns:cx7="http://schemas.microsoft.com/office/drawing/2016/5/13/chartex" xmlns:cx8="http://schemas.microsoft.com/office/drawing/2016/5/14/chartex" xmlns:mc="http://schemas.openxmlformats.org/markup-compatibility/2006" xmlns:aink="http://schemas.microsoft.com/office/drawing/2016/ink" xmlns:am3d="http://schemas.microsoft.com/office/drawing/2017/model3d" xmlns:o="urn:schemas-microsoft-com:office:office" xmlns:r="http://schemas.openxmlformats.org/officeDocument/2006/relationships" xmlns:m="http://schemas.openxmlformats.org/officeDocument/2006/math" xmlns:v="urn:schemas-microsoft-com:vml" xmlns:wp14="http://schemas.microsoft.com/office/word/2010/wordprocessingDrawing" xmlns:wp="http://schemas.openxmlformats.org/drawingml/2006/wordprocessingDrawing" xmlns:w10="urn:schemas-microsoft-com:office:word" xmlns:w="http://schemas.openxmlformats.org/wordprocessingml/2006/main" xmlns:w14="http://schemas.microsoft.com/office/word/2010/wordml" xmlns:w15="http://schemas.microsoft.com/office/word/2012/wordml" xmlns:w16cex="http://schemas.microsoft.com/office/word/2018/wordml/cex" xmlns:w16cid="http://schemas.microsoft.com/office/word/2016/wordml/cid" xmlns:w16="http://schemas.microsoft.com/office/word/2018/wordml" xmlns:w16se="http://schemas.microsoft.com/office/word/2015/wordml/symex" xmlns:wpg="http://schemas.microsoft.com/office/word/2010/wordprocessingGroup" xmlns:wpi="http://schemas.microsoft.com/office/word/2010/wordprocessingInk" xmlns:wne="http://schemas.microsoft.com/office/word/2006/wordml" xmlns:wps="http://schemas.microsoft.com/office/word/2010/wordprocessingShape" mc:Ignorable="w14 w15 w16se w16cid w16 w16cex wp14">
+<w:footnotes xmlns:wpc="http://schemas.microsoft.com/office/word/2010/wordprocessingCanvas" xmlns:cx="http://schemas.microsoft.com/office/drawing/2014/chartex" xmlns:mc="http://schemas.openxmlformats.org/markup-compatibility/2006" xmlns:o="urn:schemas-microsoft-com:office:office" xmlns:r="http://schemas.openxmlformats.org/officeDocument/2006/relationships" xmlns:m="http://schemas.openxmlformats.org/officeDocument/2006/math" xmlns:v="urn:schemas-microsoft-com:vml" xmlns:wp14="http://schemas.microsoft.com/office/word/2010/wordprocessingDrawing" xmlns:wp="http://schemas.openxmlformats.org/drawingml/2006/wordprocessingDrawing" xmlns:w10="urn:schemas-microsoft-com:office:word" xmlns:w="http://schemas.openxmlformats.org/wordprocessingml/2006/main" xmlns:w14="http://schemas.microsoft.com/office/word/2010/wordml" xmlns:w15="http://schemas.microsoft.com/office/word/2012/wordml" xmlns:w16se="http://schemas.microsoft.com/office/word/2015/wordml/symex" xmlns:wpg="http://schemas.microsoft.com/office/word/2010/wordprocessingGroup" xmlns:wpi="http://schemas.microsoft.com/office/word/2010/wordprocessingInk" xmlns:wne="http://schemas.microsoft.com/office/word/2006/wordml" xmlns:wps="http://schemas.microsoft.com/office/word/2010/wordprocessingShape" mc:Ignorable="w14 w15 w16se wp14">
   <w:footnote w:type="separator" w:id="-1">
     <w:p>
       <w:r>
@@ -2928,7 +2716,7 @@
 </file>
 
 <file path=word/header1.xml><?xml version="1.0" encoding="utf-8"?>
-<w:hdr xmlns:wpc="http://schemas.microsoft.com/office/word/2010/wordprocessingCanvas" xmlns:cx="http://schemas.microsoft.com/office/drawing/2014/chartex" xmlns:cx1="http://schemas.microsoft.com/office/drawing/2015/9/8/chartex" xmlns:cx2="http://schemas.microsoft.com/office/drawing/2015/10/21/chartex" xmlns:cx3="http://schemas.microsoft.com/office/drawing/2016/5/9/chartex" xmlns:cx4="http://schemas.microsoft.com/office/drawing/2016/5/10/chartex" xmlns:cx5="http://schemas.microsoft.com/office/drawing/2016/5/11/chartex" xmlns:cx6="http://schemas.microsoft.com/office/drawing/2016/5/12/chartex" xmlns:cx7="http://schemas.microsoft.com/office/drawing/2016/5/13/chartex" xmlns:cx8="http://schemas.microsoft.com/office/drawing/2016/5/14/chartex" xmlns:mc="http://schemas.openxmlformats.org/markup-compatibility/2006" xmlns:aink="http://schemas.microsoft.com/office/drawing/2016/ink" xmlns:am3d="http://schemas.microsoft.com/office/drawing/2017/model3d" xmlns:o="urn:schemas-microsoft-com:office:office" xmlns:r="http://schemas.openxmlformats.org/officeDocument/2006/relationships" xmlns:m="http://schemas.openxmlformats.org/officeDocument/2006/math" xmlns:v="urn:schemas-microsoft-com:vml" xmlns:wp14="http://schemas.microsoft.com/office/word/2010/wordprocessingDrawing" xmlns:wp="http://schemas.openxmlformats.org/drawingml/2006/wordprocessingDrawing" xmlns:w10="urn:schemas-microsoft-com:office:word" xmlns:w="http://schemas.openxmlformats.org/wordprocessingml/2006/main" xmlns:w14="http://schemas.microsoft.com/office/word/2010/wordml" xmlns:w15="http://schemas.microsoft.com/office/word/2012/wordml" xmlns:w16cex="http://schemas.microsoft.com/office/word/2018/wordml/cex" xmlns:w16cid="http://schemas.microsoft.com/office/word/2016/wordml/cid" xmlns:w16="http://schemas.microsoft.com/office/word/2018/wordml" xmlns:w16se="http://schemas.microsoft.com/office/word/2015/wordml/symex" xmlns:wpg="http://schemas.microsoft.com/office/word/2010/wordprocessingGroup" xmlns:wpi="http://schemas.microsoft.com/office/word/2010/wordprocessingInk" xmlns:wne="http://schemas.microsoft.com/office/word/2006/wordml" xmlns:wps="http://schemas.microsoft.com/office/word/2010/wordprocessingShape" mc:Ignorable="w14 w15 w16se w16cid w16 w16cex wp14">
+<w:hdr xmlns:wpc="http://schemas.microsoft.com/office/word/2010/wordprocessingCanvas" xmlns:cx="http://schemas.microsoft.com/office/drawing/2014/chartex" xmlns:mc="http://schemas.openxmlformats.org/markup-compatibility/2006" xmlns:o="urn:schemas-microsoft-com:office:office" xmlns:r="http://schemas.openxmlformats.org/officeDocument/2006/relationships" xmlns:m="http://schemas.openxmlformats.org/officeDocument/2006/math" xmlns:v="urn:schemas-microsoft-com:vml" xmlns:wp14="http://schemas.microsoft.com/office/word/2010/wordprocessingDrawing" xmlns:wp="http://schemas.openxmlformats.org/drawingml/2006/wordprocessingDrawing" xmlns:w10="urn:schemas-microsoft-com:office:word" xmlns:w="http://schemas.openxmlformats.org/wordprocessingml/2006/main" xmlns:w14="http://schemas.microsoft.com/office/word/2010/wordml" xmlns:w15="http://schemas.microsoft.com/office/word/2012/wordml" xmlns:w16se="http://schemas.microsoft.com/office/word/2015/wordml/symex" xmlns:wpg="http://schemas.microsoft.com/office/word/2010/wordprocessingGroup" xmlns:wpi="http://schemas.microsoft.com/office/word/2010/wordprocessingInk" xmlns:wne="http://schemas.microsoft.com/office/word/2006/wordml" xmlns:wps="http://schemas.microsoft.com/office/word/2010/wordprocessingShape" mc:Ignorable="w14 w15 w16se wp14">
   <w:p>
     <w:pPr>
       <w:pBdr>
@@ -2990,7 +2778,7 @@
 </file>
 
 <file path=word/header2.xml><?xml version="1.0" encoding="utf-8"?>
-<w:hdr xmlns:wpc="http://schemas.microsoft.com/office/word/2010/wordprocessingCanvas" xmlns:cx="http://schemas.microsoft.com/office/drawing/2014/chartex" xmlns:cx1="http://schemas.microsoft.com/office/drawing/2015/9/8/chartex" xmlns:cx2="http://schemas.microsoft.com/office/drawing/2015/10/21/chartex" xmlns:cx3="http://schemas.microsoft.com/office/drawing/2016/5/9/chartex" xmlns:cx4="http://schemas.microsoft.com/office/drawing/2016/5/10/chartex" xmlns:cx5="http://schemas.microsoft.com/office/drawing/2016/5/11/chartex" xmlns:cx6="http://schemas.microsoft.com/office/drawing/2016/5/12/chartex" xmlns:cx7="http://schemas.microsoft.com/office/drawing/2016/5/13/chartex" xmlns:cx8="http://schemas.microsoft.com/office/drawing/2016/5/14/chartex" xmlns:mc="http://schemas.openxmlformats.org/markup-compatibility/2006" xmlns:aink="http://schemas.microsoft.com/office/drawing/2016/ink" xmlns:am3d="http://schemas.microsoft.com/office/drawing/2017/model3d" xmlns:o="urn:schemas-microsoft-com:office:office" xmlns:r="http://schemas.openxmlformats.org/officeDocument/2006/relationships" xmlns:m="http://schemas.openxmlformats.org/officeDocument/2006/math" xmlns:v="urn:schemas-microsoft-com:vml" xmlns:wp14="http://schemas.microsoft.com/office/word/2010/wordprocessingDrawing" xmlns:wp="http://schemas.openxmlformats.org/drawingml/2006/wordprocessingDrawing" xmlns:w10="urn:schemas-microsoft-com:office:word" xmlns:w="http://schemas.openxmlformats.org/wordprocessingml/2006/main" xmlns:w14="http://schemas.microsoft.com/office/word/2010/wordml" xmlns:w15="http://schemas.microsoft.com/office/word/2012/wordml" xmlns:w16cex="http://schemas.microsoft.com/office/word/2018/wordml/cex" xmlns:w16cid="http://schemas.microsoft.com/office/word/2016/wordml/cid" xmlns:w16="http://schemas.microsoft.com/office/word/2018/wordml" xmlns:w16se="http://schemas.microsoft.com/office/word/2015/wordml/symex" xmlns:wpg="http://schemas.microsoft.com/office/word/2010/wordprocessingGroup" xmlns:wpi="http://schemas.microsoft.com/office/word/2010/wordprocessingInk" xmlns:wne="http://schemas.microsoft.com/office/word/2006/wordml" xmlns:wps="http://schemas.microsoft.com/office/word/2010/wordprocessingShape" mc:Ignorable="w14 w15 w16se w16cid w16 w16cex wp14">
+<w:hdr xmlns:wpc="http://schemas.microsoft.com/office/word/2010/wordprocessingCanvas" xmlns:cx="http://schemas.microsoft.com/office/drawing/2014/chartex" xmlns:mc="http://schemas.openxmlformats.org/markup-compatibility/2006" xmlns:o="urn:schemas-microsoft-com:office:office" xmlns:r="http://schemas.openxmlformats.org/officeDocument/2006/relationships" xmlns:m="http://schemas.openxmlformats.org/officeDocument/2006/math" xmlns:v="urn:schemas-microsoft-com:vml" xmlns:wp14="http://schemas.microsoft.com/office/word/2010/wordprocessingDrawing" xmlns:wp="http://schemas.openxmlformats.org/drawingml/2006/wordprocessingDrawing" xmlns:w10="urn:schemas-microsoft-com:office:word" xmlns:w="http://schemas.openxmlformats.org/wordprocessingml/2006/main" xmlns:w14="http://schemas.microsoft.com/office/word/2010/wordml" xmlns:w15="http://schemas.microsoft.com/office/word/2012/wordml" xmlns:w16se="http://schemas.microsoft.com/office/word/2015/wordml/symex" xmlns:wpg="http://schemas.microsoft.com/office/word/2010/wordprocessingGroup" xmlns:wpi="http://schemas.microsoft.com/office/word/2010/wordprocessingInk" xmlns:wne="http://schemas.microsoft.com/office/word/2006/wordml" xmlns:wps="http://schemas.microsoft.com/office/word/2010/wordprocessingShape" mc:Ignorable="w14 w15 w16se wp14">
   <w:p>
     <w:pPr>
       <w:pBdr>
@@ -3065,13 +2853,13 @@
 </file>
 
 <file path=word/header3.xml><?xml version="1.0" encoding="utf-8"?>
-<w:hdr xmlns:wpc="http://schemas.microsoft.com/office/word/2010/wordprocessingCanvas" xmlns:cx="http://schemas.microsoft.com/office/drawing/2014/chartex" xmlns:cx1="http://schemas.microsoft.com/office/drawing/2015/9/8/chartex" xmlns:cx2="http://schemas.microsoft.com/office/drawing/2015/10/21/chartex" xmlns:cx3="http://schemas.microsoft.com/office/drawing/2016/5/9/chartex" xmlns:cx4="http://schemas.microsoft.com/office/drawing/2016/5/10/chartex" xmlns:cx5="http://schemas.microsoft.com/office/drawing/2016/5/11/chartex" xmlns:cx6="http://schemas.microsoft.com/office/drawing/2016/5/12/chartex" xmlns:cx7="http://schemas.microsoft.com/office/drawing/2016/5/13/chartex" xmlns:cx8="http://schemas.microsoft.com/office/drawing/2016/5/14/chartex" xmlns:mc="http://schemas.openxmlformats.org/markup-compatibility/2006" xmlns:aink="http://schemas.microsoft.com/office/drawing/2016/ink" xmlns:am3d="http://schemas.microsoft.com/office/drawing/2017/model3d" xmlns:o="urn:schemas-microsoft-com:office:office" xmlns:r="http://schemas.openxmlformats.org/officeDocument/2006/relationships" xmlns:m="http://schemas.openxmlformats.org/officeDocument/2006/math" xmlns:v="urn:schemas-microsoft-com:vml" xmlns:wp14="http://schemas.microsoft.com/office/word/2010/wordprocessingDrawing" xmlns:wp="http://schemas.openxmlformats.org/drawingml/2006/wordprocessingDrawing" xmlns:w10="urn:schemas-microsoft-com:office:word" xmlns:w="http://schemas.openxmlformats.org/wordprocessingml/2006/main" xmlns:w14="http://schemas.microsoft.com/office/word/2010/wordml" xmlns:w15="http://schemas.microsoft.com/office/word/2012/wordml" xmlns:w16cex="http://schemas.microsoft.com/office/word/2018/wordml/cex" xmlns:w16cid="http://schemas.microsoft.com/office/word/2016/wordml/cid" xmlns:w16="http://schemas.microsoft.com/office/word/2018/wordml" xmlns:w16se="http://schemas.microsoft.com/office/word/2015/wordml/symex" xmlns:wpg="http://schemas.microsoft.com/office/word/2010/wordprocessingGroup" xmlns:wpi="http://schemas.microsoft.com/office/word/2010/wordprocessingInk" xmlns:wne="http://schemas.microsoft.com/office/word/2006/wordml" xmlns:wps="http://schemas.microsoft.com/office/word/2010/wordprocessingShape" mc:Ignorable="w14 w15 w16se w16cid w16 w16cex wp14">
+<w:hdr xmlns:wpc="http://schemas.microsoft.com/office/word/2010/wordprocessingCanvas" xmlns:cx="http://schemas.microsoft.com/office/drawing/2014/chartex" xmlns:mc="http://schemas.openxmlformats.org/markup-compatibility/2006" xmlns:o="urn:schemas-microsoft-com:office:office" xmlns:r="http://schemas.openxmlformats.org/officeDocument/2006/relationships" xmlns:m="http://schemas.openxmlformats.org/officeDocument/2006/math" xmlns:v="urn:schemas-microsoft-com:vml" xmlns:wp14="http://schemas.microsoft.com/office/word/2010/wordprocessingDrawing" xmlns:wp="http://schemas.openxmlformats.org/drawingml/2006/wordprocessingDrawing" xmlns:w10="urn:schemas-microsoft-com:office:word" xmlns:w="http://schemas.openxmlformats.org/wordprocessingml/2006/main" xmlns:w14="http://schemas.microsoft.com/office/word/2010/wordml" xmlns:w15="http://schemas.microsoft.com/office/word/2012/wordml" xmlns:w16se="http://schemas.microsoft.com/office/word/2015/wordml/symex" xmlns:wpg="http://schemas.microsoft.com/office/word/2010/wordprocessingGroup" xmlns:wpi="http://schemas.microsoft.com/office/word/2010/wordprocessingInk" xmlns:wne="http://schemas.microsoft.com/office/word/2006/wordml" xmlns:wps="http://schemas.microsoft.com/office/word/2010/wordprocessingShape" mc:Ignorable="w14 w15 w16se wp14">
   <w:p/>
 </w:hdr>
 </file>
 
 <file path=word/styles.xml><?xml version="1.0" encoding="utf-8"?>
-<w:styles xmlns:mc="http://schemas.openxmlformats.org/markup-compatibility/2006" xmlns:r="http://schemas.openxmlformats.org/officeDocument/2006/relationships" xmlns:w="http://schemas.openxmlformats.org/wordprocessingml/2006/main" xmlns:w14="http://schemas.microsoft.com/office/word/2010/wordml" xmlns:w15="http://schemas.microsoft.com/office/word/2012/wordml" xmlns:w16cex="http://schemas.microsoft.com/office/word/2018/wordml/cex" xmlns:w16cid="http://schemas.microsoft.com/office/word/2016/wordml/cid" xmlns:w16="http://schemas.microsoft.com/office/word/2018/wordml" xmlns:w16se="http://schemas.microsoft.com/office/word/2015/wordml/symex" mc:Ignorable="w14 w15 w16se w16cid w16 w16cex">
+<w:styles xmlns:mc="http://schemas.openxmlformats.org/markup-compatibility/2006" xmlns:r="http://schemas.openxmlformats.org/officeDocument/2006/relationships" xmlns:w="http://schemas.openxmlformats.org/wordprocessingml/2006/main" xmlns:w14="http://schemas.microsoft.com/office/word/2010/wordml" xmlns:w15="http://schemas.microsoft.com/office/word/2012/wordml" xmlns:w16se="http://schemas.microsoft.com/office/word/2015/wordml/symex" mc:Ignorable="w14 w15 w16se">
   <w:docDefaults>
     <w:rPrDefault>
       <w:rPr>
@@ -3081,7 +2869,7 @@
     </w:rPrDefault>
     <w:pPrDefault/>
   </w:docDefaults>
-  <w:latentStyles w:defLockedState="0" w:defUIPriority="99" w:defSemiHidden="0" w:defUnhideWhenUsed="0" w:defQFormat="0" w:count="376">
+  <w:latentStyles w:defLockedState="0" w:defUIPriority="99" w:defSemiHidden="0" w:defUnhideWhenUsed="0" w:defQFormat="0" w:count="371">
     <w:lsdException w:name="Normal" w:uiPriority="0" w:qFormat="1"/>
     <w:lsdException w:name="heading 1" w:uiPriority="9" w:qFormat="1"/>
     <w:lsdException w:name="heading 2" w:semiHidden="1" w:uiPriority="9" w:unhideWhenUsed="1" w:qFormat="1"/>
@@ -3453,11 +3241,6 @@
     <w:lsdException w:name="List Table 5 Dark Accent 6" w:uiPriority="50"/>
     <w:lsdException w:name="List Table 6 Colorful Accent 6" w:uiPriority="51"/>
     <w:lsdException w:name="List Table 7 Colorful Accent 6" w:uiPriority="52"/>
-    <w:lsdException w:name="Mention" w:semiHidden="1" w:unhideWhenUsed="1"/>
-    <w:lsdException w:name="Smart Hyperlink" w:semiHidden="1" w:unhideWhenUsed="1"/>
-    <w:lsdException w:name="Hashtag" w:semiHidden="1" w:unhideWhenUsed="1"/>
-    <w:lsdException w:name="Unresolved Mention" w:semiHidden="1" w:unhideWhenUsed="1"/>
-    <w:lsdException w:name="Smart Link" w:semiHidden="1" w:unhideWhenUsed="1"/>
   </w:latentStyles>
   <w:style w:type="paragraph" w:default="1" w:styleId="Normal">
     <w:name w:val="Normal"/>

</xml_diff>